<commit_message>
added documents for architecturing  DWH
</commit_message>
<xml_diff>
--- a/Data Warehouse/Business Intelligence Roadmap.docx
+++ b/Data Warehouse/Business Intelligence Roadmap.docx
@@ -3,6 +3,8 @@
 <w:document xmlns:wpc="http://schemas.microsoft.com/office/word/2010/wordprocessingCanvas" xmlns:cx="http://schemas.microsoft.com/office/drawing/2014/chartex" xmlns:cx1="http://schemas.microsoft.com/office/drawing/2015/9/8/chartex" xmlns:cx2="http://schemas.microsoft.com/office/drawing/2015/10/21/chartex" xmlns:cx3="http://schemas.microsoft.com/office/drawing/2016/5/9/chartex" xmlns:cx4="http://schemas.microsoft.com/office/drawing/2016/5/10/chartex" xmlns:cx5="http://schemas.microsoft.com/office/drawing/2016/5/11/chartex" xmlns:cx6="http://schemas.microsoft.com/office/drawing/2016/5/12/chartex" xmlns:cx7="http://schemas.microsoft.com/office/drawing/2016/5/13/chartex" xmlns:cx8="http://schemas.microsoft.com/office/drawing/2016/5/14/chartex" xmlns:mc="http://schemas.openxmlformats.org/markup-compatibility/2006" xmlns:aink="http://schemas.microsoft.com/office/drawing/2016/ink" xmlns:am3d="http://schemas.microsoft.com/office/drawing/2017/model3d" xmlns:o="urn:schemas-microsoft-com:office:office" xmlns:r="http://schemas.openxmlformats.org/officeDocument/2006/relationships" xmlns:m="http://schemas.openxmlformats.org/officeDocument/2006/math" xmlns:v="urn:schemas-microsoft-com:vml" xmlns:wp14="http://schemas.microsoft.com/office/word/2010/wordprocessingDrawing" xmlns:wp="http://schemas.openxmlformats.org/drawingml/2006/wordprocessingDrawing" xmlns:w10="urn:schemas-microsoft-com:office:word" xmlns:w="http://schemas.openxmlformats.org/wordprocessingml/2006/main" xmlns:w14="http://schemas.microsoft.com/office/word/2010/wordml" xmlns:w15="http://schemas.microsoft.com/office/word/2012/wordml" xmlns:w16cid="http://schemas.microsoft.com/office/word/2016/wordml/cid" xmlns:w16se="http://schemas.microsoft.com/office/word/2015/wordml/symex" xmlns:wpg="http://schemas.microsoft.com/office/word/2010/wordprocessingGroup" xmlns:wpi="http://schemas.microsoft.com/office/word/2010/wordprocessingInk" xmlns:wne="http://schemas.microsoft.com/office/word/2006/wordml" xmlns:wps="http://schemas.microsoft.com/office/word/2010/wordprocessingShape" mc:Ignorable="w14 w15 w16se w16cid wp14">
   <w:body>
     <w:p>
+      <w:bookmarkStart w:id="0" w:name="_GoBack"/>
+      <w:bookmarkEnd w:id="0"/>
       <w:r>
         <w:rPr>
           <w:noProof/>
@@ -2570,17 +2572,7 @@
           <w:highlight w:val="yellow"/>
         </w:rPr>
         <w:lastRenderedPageBreak/>
-        <w:t>R</w:t>
-      </w:r>
-      <w:r>
-        <w:rPr>
-          <w:rFonts w:ascii="Arial" w:hAnsi="Arial" w:cs="Arial"/>
-          <w:color w:val="222222"/>
-          <w:sz w:val="23"/>
-          <w:szCs w:val="23"/>
-          <w:highlight w:val="yellow"/>
-        </w:rPr>
-        <w:t>equirements for:</w:t>
+        <w:t>Requirements for:</w:t>
       </w:r>
     </w:p>
     <w:p>
@@ -10217,10 +10209,19 @@
         </w:rPr>
         <w:t>The assessment report should also have a one- or two-page executive overview that summarizes the details of the report.</w:t>
       </w:r>
-      <w:bookmarkStart w:id="0" w:name="_GoBack"/>
-      <w:bookmarkEnd w:id="0"/>
     </w:p>
     <w:p/>
+    <w:p/>
+    <w:p>
+      <w:hyperlink r:id="rId11" w:history="1">
+        <w:r>
+          <w:rPr>
+            <w:rStyle w:val="Hyperlink"/>
+          </w:rPr>
+          <w:t>https://flylib.com/books/en/4.49.1.48/1/</w:t>
+        </w:r>
+      </w:hyperlink>
+    </w:p>
     <w:sectPr>
       <w:pgSz w:w="12240" w:h="15840"/>
       <w:pgMar w:top="1134" w:right="850" w:bottom="1134" w:left="1701" w:header="720" w:footer="720" w:gutter="0"/>
@@ -11937,7 +11938,7 @@
       </w:pPr>
     </w:pPrDefault>
   </w:docDefaults>
-  <w:latentStyles w:defLockedState="0" w:defUIPriority="99" w:defSemiHidden="0" w:defUnhideWhenUsed="0" w:defQFormat="0" w:count="375">
+  <w:latentStyles w:defLockedState="0" w:defUIPriority="99" w:defSemiHidden="0" w:defUnhideWhenUsed="0" w:defQFormat="0" w:count="376">
     <w:lsdException w:name="Normal" w:uiPriority="0" w:qFormat="1"/>
     <w:lsdException w:name="heading 1" w:uiPriority="9" w:qFormat="1"/>
     <w:lsdException w:name="heading 2" w:semiHidden="1" w:uiPriority="9" w:unhideWhenUsed="1" w:qFormat="1"/>
@@ -12043,7 +12044,6 @@
     <w:lsdException w:name="HTML Sample" w:semiHidden="1" w:unhideWhenUsed="1"/>
     <w:lsdException w:name="HTML Typewriter" w:semiHidden="1" w:unhideWhenUsed="1"/>
     <w:lsdException w:name="HTML Variable" w:semiHidden="1" w:unhideWhenUsed="1"/>
-    <w:lsdException w:name="Normal Table" w:semiHidden="1" w:unhideWhenUsed="1"/>
     <w:lsdException w:name="annotation subject" w:semiHidden="1" w:unhideWhenUsed="1"/>
     <w:lsdException w:name="No List" w:semiHidden="1" w:unhideWhenUsed="1"/>
     <w:lsdException w:name="Outline List 1" w:semiHidden="1" w:unhideWhenUsed="1"/>
@@ -12090,10 +12090,8 @@
     <w:lsdException w:name="Table Subtle 2" w:semiHidden="1" w:unhideWhenUsed="1"/>
     <w:lsdException w:name="Table Web 1" w:semiHidden="1" w:unhideWhenUsed="1"/>
     <w:lsdException w:name="Table Web 2" w:semiHidden="1" w:unhideWhenUsed="1"/>
-    <w:lsdException w:name="Table Web 3" w:semiHidden="1" w:unhideWhenUsed="1"/>
     <w:lsdException w:name="Balloon Text" w:semiHidden="1" w:unhideWhenUsed="1"/>
     <w:lsdException w:name="Table Grid" w:uiPriority="39"/>
-    <w:lsdException w:name="Table Theme" w:semiHidden="1" w:unhideWhenUsed="1"/>
     <w:lsdException w:name="Placeholder Text" w:semiHidden="1"/>
     <w:lsdException w:name="No Spacing" w:uiPriority="1" w:qFormat="1"/>
     <w:lsdException w:name="Light Shading" w:uiPriority="60"/>
@@ -12313,6 +12311,7 @@
     <w:lsdException w:name="Smart Hyperlink" w:semiHidden="1" w:unhideWhenUsed="1"/>
     <w:lsdException w:name="Hashtag" w:semiHidden="1" w:unhideWhenUsed="1"/>
     <w:lsdException w:name="Unresolved Mention" w:semiHidden="1" w:unhideWhenUsed="1"/>
+    <w:lsdException w:name="Smart Link" w:semiHidden="1" w:unhideWhenUsed="1"/>
   </w:latentStyles>
   <w:style w:type="paragraph" w:default="1" w:styleId="Normal">
     <w:name w:val="Normal"/>
@@ -12489,6 +12488,18 @@
       <w:color w:val="2F5496" w:themeColor="accent1" w:themeShade="BF"/>
       <w:sz w:val="32"/>
       <w:szCs w:val="32"/>
+    </w:rPr>
+  </w:style>
+  <w:style w:type="character" w:styleId="Hyperlink">
+    <w:name w:val="Hyperlink"/>
+    <w:basedOn w:val="DefaultParagraphFont"/>
+    <w:uiPriority w:val="99"/>
+    <w:semiHidden/>
+    <w:unhideWhenUsed/>
+    <w:rsid w:val="002B42C5"/>
+    <w:rPr>
+      <w:color w:val="0000FF"/>
+      <w:u w:val="single"/>
     </w:rPr>
   </w:style>
 </w:styles>

</xml_diff>